<commit_message>
Descripción de los nuevos cambios
</commit_message>
<xml_diff>
--- a/Procesos de creación de un repositorio.docx
+++ b/Procesos de creación de un repositorio.docx
@@ -506,7 +506,7 @@
         </w:rPr>
         <w:lastRenderedPageBreak/>
         <w:drawing>
-          <wp:anchor distT="0" distB="0" distL="114300" distR="114300" simplePos="0" relativeHeight="251663360" behindDoc="0" locked="0" layoutInCell="1" allowOverlap="1" wp14:anchorId="7A68F7D7" wp14:editId="7E964192">
+          <wp:anchor distT="0" distB="0" distL="114300" distR="114300" simplePos="0" relativeHeight="251663360" behindDoc="0" locked="0" layoutInCell="1" allowOverlap="1" wp14:anchorId="7A68F7D7" wp14:editId="0522FCBD">
             <wp:simplePos x="0" y="0"/>
             <wp:positionH relativeFrom="column">
               <wp:posOffset>-41910</wp:posOffset>
@@ -569,6 +569,748 @@
           <w:lang w:val="es-ES"/>
         </w:rPr>
         <w:t>a continuación, damos a crear repositorio</w:t>
+      </w:r>
+    </w:p>
+    <w:p>
+      <w:pPr>
+        <w:rPr>
+          <w:rFonts w:ascii="Agency FB" w:hAnsi="Agency FB"/>
+          <w:sz w:val="36"/>
+          <w:szCs w:val="36"/>
+          <w:lang w:val="es-ES"/>
+        </w:rPr>
+      </w:pPr>
+    </w:p>
+    <w:p>
+      <w:pPr>
+        <w:rPr>
+          <w:rFonts w:ascii="Agency FB" w:hAnsi="Agency FB"/>
+          <w:sz w:val="36"/>
+          <w:szCs w:val="36"/>
+          <w:lang w:val="es-ES"/>
+        </w:rPr>
+      </w:pPr>
+    </w:p>
+    <w:p>
+      <w:pPr>
+        <w:rPr>
+          <w:rFonts w:ascii="Agency FB" w:hAnsi="Agency FB"/>
+          <w:sz w:val="36"/>
+          <w:szCs w:val="36"/>
+          <w:lang w:val="es-ES"/>
+        </w:rPr>
+      </w:pPr>
+    </w:p>
+    <w:p>
+      <w:pPr>
+        <w:rPr>
+          <w:rFonts w:ascii="Agency FB" w:hAnsi="Agency FB"/>
+          <w:sz w:val="36"/>
+          <w:szCs w:val="36"/>
+          <w:lang w:val="es-ES"/>
+        </w:rPr>
+      </w:pPr>
+      <w:r>
+        <w:rPr>
+          <w:noProof/>
+        </w:rPr>
+        <w:lastRenderedPageBreak/>
+        <mc:AlternateContent>
+          <mc:Choice Requires="wps">
+            <w:drawing>
+              <wp:anchor distT="0" distB="0" distL="114300" distR="114300" simplePos="0" relativeHeight="251665408" behindDoc="0" locked="0" layoutInCell="1" allowOverlap="1" wp14:anchorId="1F0A63A1" wp14:editId="3C3F69D2">
+                <wp:simplePos x="0" y="0"/>
+                <wp:positionH relativeFrom="column">
+                  <wp:posOffset>4663440</wp:posOffset>
+                </wp:positionH>
+                <wp:positionV relativeFrom="paragraph">
+                  <wp:posOffset>100330</wp:posOffset>
+                </wp:positionV>
+                <wp:extent cx="1628775" cy="2647950"/>
+                <wp:effectExtent l="0" t="0" r="28575" b="19050"/>
+                <wp:wrapNone/>
+                <wp:docPr id="7" name="Rectángulo 7"/>
+                <wp:cNvGraphicFramePr/>
+                <a:graphic xmlns:a="http://schemas.openxmlformats.org/drawingml/2006/main">
+                  <a:graphicData uri="http://schemas.microsoft.com/office/word/2010/wordprocessingShape">
+                    <wps:wsp>
+                      <wps:cNvSpPr/>
+                      <wps:spPr>
+                        <a:xfrm>
+                          <a:off x="0" y="0"/>
+                          <a:ext cx="1628775" cy="2647950"/>
+                        </a:xfrm>
+                        <a:prstGeom prst="rect">
+                          <a:avLst/>
+                        </a:prstGeom>
+                      </wps:spPr>
+                      <wps:style>
+                        <a:lnRef idx="2">
+                          <a:schemeClr val="accent6"/>
+                        </a:lnRef>
+                        <a:fillRef idx="1">
+                          <a:schemeClr val="lt1"/>
+                        </a:fillRef>
+                        <a:effectRef idx="0">
+                          <a:schemeClr val="accent6"/>
+                        </a:effectRef>
+                        <a:fontRef idx="minor">
+                          <a:schemeClr val="dk1"/>
+                        </a:fontRef>
+                      </wps:style>
+                      <wps:txbx>
+                        <w:txbxContent>
+                          <w:p>
+                            <w:pPr>
+                              <w:rPr>
+                                <w:lang w:val="es-ES"/>
+                              </w:rPr>
+                            </w:pPr>
+                            <w:r>
+                              <w:rPr>
+                                <w:lang w:val="es-ES"/>
+                              </w:rPr>
+                              <w:t xml:space="preserve">Digitamos </w:t>
+                            </w:r>
+                          </w:p>
+                          <w:p>
+                            <w:pPr>
+                              <w:rPr>
+                                <w:b/>
+                                <w:bCs/>
+                                <w:lang w:val="es-ES"/>
+                              </w:rPr>
+                            </w:pPr>
+                            <w:proofErr w:type="gramStart"/>
+                            <w:r>
+                              <w:rPr>
+                                <w:b/>
+                                <w:bCs/>
+                                <w:lang w:val="es-ES"/>
+                              </w:rPr>
+                              <w:t xml:space="preserve">1 </w:t>
+                            </w:r>
+                            <w:r>
+                              <w:rPr>
+                                <w:b/>
+                                <w:bCs/>
+                                <w:lang w:val="es-ES"/>
+                              </w:rPr>
+                              <w:t>.</w:t>
+                            </w:r>
+                            <w:proofErr w:type="spellStart"/>
+                            <w:r>
+                              <w:rPr>
+                                <w:b/>
+                                <w:bCs/>
+                                <w:lang w:val="es-ES"/>
+                              </w:rPr>
+                              <w:t>git</w:t>
+                            </w:r>
+                            <w:proofErr w:type="spellEnd"/>
+                            <w:proofErr w:type="gramEnd"/>
+                            <w:r>
+                              <w:rPr>
+                                <w:b/>
+                                <w:bCs/>
+                                <w:lang w:val="es-ES"/>
+                              </w:rPr>
+                              <w:t xml:space="preserve"> </w:t>
+                            </w:r>
+                            <w:proofErr w:type="spellStart"/>
+                            <w:r>
+                              <w:rPr>
+                                <w:b/>
+                                <w:bCs/>
+                                <w:lang w:val="es-ES"/>
+                              </w:rPr>
+                              <w:t>add</w:t>
+                            </w:r>
+                            <w:proofErr w:type="spellEnd"/>
+                            <w:r>
+                              <w:rPr>
+                                <w:b/>
+                                <w:bCs/>
+                                <w:lang w:val="es-ES"/>
+                              </w:rPr>
+                              <w:t>.</w:t>
+                            </w:r>
+                          </w:p>
+                          <w:p>
+                            <w:pPr>
+                              <w:rPr>
+                                <w:lang w:val="es-ES"/>
+                              </w:rPr>
+                            </w:pPr>
+                            <w:r>
+                              <w:rPr>
+                                <w:lang w:val="es-ES"/>
+                              </w:rPr>
+                              <w:t xml:space="preserve">A continuación </w:t>
+                            </w:r>
+                          </w:p>
+                          <w:p>
+                            <w:pPr>
+                              <w:rPr>
+                                <w:b/>
+                                <w:bCs/>
+                                <w:lang w:val="es-ES"/>
+                              </w:rPr>
+                            </w:pPr>
+                            <w:r>
+                              <w:rPr>
+                                <w:b/>
+                                <w:bCs/>
+                                <w:lang w:val="es-ES"/>
+                              </w:rPr>
+                              <w:t>2</w:t>
+                            </w:r>
+                            <w:r>
+                              <w:rPr>
+                                <w:b/>
+                                <w:bCs/>
+                                <w:lang w:val="es-ES"/>
+                              </w:rPr>
+                              <w:t>.</w:t>
+                            </w:r>
+                            <w:r>
+                              <w:rPr>
+                                <w:b/>
+                                <w:bCs/>
+                                <w:lang w:val="es-ES"/>
+                              </w:rPr>
+                              <w:t xml:space="preserve">git </w:t>
+                            </w:r>
+                            <w:proofErr w:type="spellStart"/>
+                            <w:r>
+                              <w:rPr>
+                                <w:b/>
+                                <w:bCs/>
+                                <w:lang w:val="es-ES"/>
+                              </w:rPr>
+                              <w:t>init</w:t>
+                            </w:r>
+                            <w:proofErr w:type="spellEnd"/>
+                          </w:p>
+                          <w:p>
+                            <w:pPr>
+                              <w:rPr>
+                                <w:lang w:val="es-ES"/>
+                              </w:rPr>
+                            </w:pPr>
+                            <w:r>
+                              <w:rPr>
+                                <w:lang w:val="es-ES"/>
+                              </w:rPr>
+                              <w:t xml:space="preserve">A continuación </w:t>
+                            </w:r>
+                          </w:p>
+                          <w:p>
+                            <w:pPr>
+                              <w:rPr>
+                                <w:b/>
+                                <w:bCs/>
+                                <w:lang w:val="es-ES"/>
+                              </w:rPr>
+                            </w:pPr>
+                            <w:r>
+                              <w:rPr>
+                                <w:b/>
+                                <w:bCs/>
+                                <w:lang w:val="es-ES"/>
+                              </w:rPr>
+                              <w:t>3</w:t>
+                            </w:r>
+                            <w:r>
+                              <w:rPr>
+                                <w:b/>
+                                <w:bCs/>
+                                <w:lang w:val="es-ES"/>
+                              </w:rPr>
+                              <w:t>.</w:t>
+                            </w:r>
+                            <w:r>
+                              <w:rPr>
+                                <w:b/>
+                                <w:bCs/>
+                                <w:lang w:val="es-ES"/>
+                              </w:rPr>
+                              <w:t xml:space="preserve">git Branch -M </w:t>
+                            </w:r>
+                            <w:proofErr w:type="spellStart"/>
+                            <w:r>
+                              <w:rPr>
+                                <w:b/>
+                                <w:bCs/>
+                                <w:lang w:val="es-ES"/>
+                              </w:rPr>
+                              <w:t>main</w:t>
+                            </w:r>
+                            <w:proofErr w:type="spellEnd"/>
+                          </w:p>
+                          <w:p>
+                            <w:pPr>
+                              <w:rPr>
+                                <w:lang w:val="es-ES"/>
+                              </w:rPr>
+                            </w:pPr>
+                            <w:r>
+                              <w:rPr>
+                                <w:lang w:val="es-ES"/>
+                              </w:rPr>
+                              <w:t xml:space="preserve">A continuación </w:t>
+                            </w:r>
+                          </w:p>
+                          <w:p>
+                            <w:pPr>
+                              <w:rPr>
+                                <w:b/>
+                                <w:bCs/>
+                                <w:lang w:val="es-ES"/>
+                              </w:rPr>
+                            </w:pPr>
+                            <w:r>
+                              <w:rPr>
+                                <w:b/>
+                                <w:bCs/>
+                                <w:lang w:val="es-ES"/>
+                              </w:rPr>
+                              <w:t>4</w:t>
+                            </w:r>
+                            <w:r>
+                              <w:rPr>
+                                <w:b/>
+                                <w:bCs/>
+                                <w:lang w:val="es-ES"/>
+                              </w:rPr>
+                              <w:t>.</w:t>
+                            </w:r>
+                            <w:r>
+                              <w:rPr>
+                                <w:b/>
+                                <w:bCs/>
+                                <w:lang w:val="es-ES"/>
+                              </w:rPr>
+                              <w:t xml:space="preserve">git </w:t>
+                            </w:r>
+                            <w:proofErr w:type="spellStart"/>
+                            <w:r>
+                              <w:rPr>
+                                <w:b/>
+                                <w:bCs/>
+                                <w:lang w:val="es-ES"/>
+                              </w:rPr>
+                              <w:t>push</w:t>
+                            </w:r>
+                            <w:proofErr w:type="spellEnd"/>
+                            <w:r>
+                              <w:rPr>
+                                <w:b/>
+                                <w:bCs/>
+                                <w:lang w:val="es-ES"/>
+                              </w:rPr>
+                              <w:t xml:space="preserve"> -u </w:t>
+                            </w:r>
+                            <w:proofErr w:type="spellStart"/>
+                            <w:r>
+                              <w:rPr>
+                                <w:b/>
+                                <w:bCs/>
+                                <w:lang w:val="es-ES"/>
+                              </w:rPr>
+                              <w:t>origin</w:t>
+                            </w:r>
+                            <w:proofErr w:type="spellEnd"/>
+                            <w:r>
+                              <w:rPr>
+                                <w:b/>
+                                <w:bCs/>
+                                <w:lang w:val="es-ES"/>
+                              </w:rPr>
+                              <w:t xml:space="preserve"> </w:t>
+                            </w:r>
+                            <w:proofErr w:type="spellStart"/>
+                            <w:r>
+                              <w:rPr>
+                                <w:b/>
+                                <w:bCs/>
+                                <w:lang w:val="es-ES"/>
+                              </w:rPr>
+                              <w:t>main</w:t>
+                            </w:r>
+                            <w:proofErr w:type="spellEnd"/>
+                          </w:p>
+                        </w:txbxContent>
+                      </wps:txbx>
+                      <wps:bodyPr rot="0" spcFirstLastPara="0" vertOverflow="overflow" horzOverflow="overflow" vert="horz" wrap="square" lIns="91440" tIns="45720" rIns="91440" bIns="45720" numCol="1" spcCol="0" rtlCol="0" fromWordArt="0" anchor="ctr" anchorCtr="0" forceAA="0" compatLnSpc="1">
+                        <a:prstTxWarp prst="textNoShape">
+                          <a:avLst/>
+                        </a:prstTxWarp>
+                        <a:noAutofit/>
+                      </wps:bodyPr>
+                    </wps:wsp>
+                  </a:graphicData>
+                </a:graphic>
+                <wp14:sizeRelH relativeFrom="margin">
+                  <wp14:pctWidth>0</wp14:pctWidth>
+                </wp14:sizeRelH>
+                <wp14:sizeRelV relativeFrom="margin">
+                  <wp14:pctHeight>0</wp14:pctHeight>
+                </wp14:sizeRelV>
+              </wp:anchor>
+            </w:drawing>
+          </mc:Choice>
+          <mc:Fallback>
+            <w:pict>
+              <v:rect w14:anchorId="1F0A63A1" id="Rectángulo 7" o:spid="_x0000_s1026" style="position:absolute;margin-left:367.2pt;margin-top:7.9pt;width:128.25pt;height:208.5pt;z-index:251665408;visibility:visible;mso-wrap-style:square;mso-width-percent:0;mso-height-percent:0;mso-wrap-distance-left:9pt;mso-wrap-distance-top:0;mso-wrap-distance-right:9pt;mso-wrap-distance-bottom:0;mso-position-horizontal:absolute;mso-position-horizontal-relative:text;mso-position-vertical:absolute;mso-position-vertical-relative:text;mso-width-percent:0;mso-height-percent:0;mso-width-relative:margin;mso-height-relative:margin;v-text-anchor:middle" o:gfxdata="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" fillcolor="white [3201]" strokecolor="#70ad47 [3209]" strokeweight="1pt">
+                <v:textbox>
+                  <w:txbxContent>
+                    <w:p>
+                      <w:pPr>
+                        <w:rPr>
+                          <w:lang w:val="es-ES"/>
+                        </w:rPr>
+                      </w:pPr>
+                      <w:r>
+                        <w:rPr>
+                          <w:lang w:val="es-ES"/>
+                        </w:rPr>
+                        <w:t xml:space="preserve">Digitamos </w:t>
+                      </w:r>
+                    </w:p>
+                    <w:p>
+                      <w:pPr>
+                        <w:rPr>
+                          <w:b/>
+                          <w:bCs/>
+                          <w:lang w:val="es-ES"/>
+                        </w:rPr>
+                      </w:pPr>
+                      <w:proofErr w:type="gramStart"/>
+                      <w:r>
+                        <w:rPr>
+                          <w:b/>
+                          <w:bCs/>
+                          <w:lang w:val="es-ES"/>
+                        </w:rPr>
+                        <w:t xml:space="preserve">1 </w:t>
+                      </w:r>
+                      <w:r>
+                        <w:rPr>
+                          <w:b/>
+                          <w:bCs/>
+                          <w:lang w:val="es-ES"/>
+                        </w:rPr>
+                        <w:t>.</w:t>
+                      </w:r>
+                      <w:proofErr w:type="spellStart"/>
+                      <w:r>
+                        <w:rPr>
+                          <w:b/>
+                          <w:bCs/>
+                          <w:lang w:val="es-ES"/>
+                        </w:rPr>
+                        <w:t>git</w:t>
+                      </w:r>
+                      <w:proofErr w:type="spellEnd"/>
+                      <w:proofErr w:type="gramEnd"/>
+                      <w:r>
+                        <w:rPr>
+                          <w:b/>
+                          <w:bCs/>
+                          <w:lang w:val="es-ES"/>
+                        </w:rPr>
+                        <w:t xml:space="preserve"> </w:t>
+                      </w:r>
+                      <w:proofErr w:type="spellStart"/>
+                      <w:r>
+                        <w:rPr>
+                          <w:b/>
+                          <w:bCs/>
+                          <w:lang w:val="es-ES"/>
+                        </w:rPr>
+                        <w:t>add</w:t>
+                      </w:r>
+                      <w:proofErr w:type="spellEnd"/>
+                      <w:r>
+                        <w:rPr>
+                          <w:b/>
+                          <w:bCs/>
+                          <w:lang w:val="es-ES"/>
+                        </w:rPr>
+                        <w:t>.</w:t>
+                      </w:r>
+                    </w:p>
+                    <w:p>
+                      <w:pPr>
+                        <w:rPr>
+                          <w:lang w:val="es-ES"/>
+                        </w:rPr>
+                      </w:pPr>
+                      <w:r>
+                        <w:rPr>
+                          <w:lang w:val="es-ES"/>
+                        </w:rPr>
+                        <w:t xml:space="preserve">A continuación </w:t>
+                      </w:r>
+                    </w:p>
+                    <w:p>
+                      <w:pPr>
+                        <w:rPr>
+                          <w:b/>
+                          <w:bCs/>
+                          <w:lang w:val="es-ES"/>
+                        </w:rPr>
+                      </w:pPr>
+                      <w:r>
+                        <w:rPr>
+                          <w:b/>
+                          <w:bCs/>
+                          <w:lang w:val="es-ES"/>
+                        </w:rPr>
+                        <w:t>2</w:t>
+                      </w:r>
+                      <w:r>
+                        <w:rPr>
+                          <w:b/>
+                          <w:bCs/>
+                          <w:lang w:val="es-ES"/>
+                        </w:rPr>
+                        <w:t>.</w:t>
+                      </w:r>
+                      <w:r>
+                        <w:rPr>
+                          <w:b/>
+                          <w:bCs/>
+                          <w:lang w:val="es-ES"/>
+                        </w:rPr>
+                        <w:t xml:space="preserve">git </w:t>
+                      </w:r>
+                      <w:proofErr w:type="spellStart"/>
+                      <w:r>
+                        <w:rPr>
+                          <w:b/>
+                          <w:bCs/>
+                          <w:lang w:val="es-ES"/>
+                        </w:rPr>
+                        <w:t>init</w:t>
+                      </w:r>
+                      <w:proofErr w:type="spellEnd"/>
+                    </w:p>
+                    <w:p>
+                      <w:pPr>
+                        <w:rPr>
+                          <w:lang w:val="es-ES"/>
+                        </w:rPr>
+                      </w:pPr>
+                      <w:r>
+                        <w:rPr>
+                          <w:lang w:val="es-ES"/>
+                        </w:rPr>
+                        <w:t xml:space="preserve">A continuación </w:t>
+                      </w:r>
+                    </w:p>
+                    <w:p>
+                      <w:pPr>
+                        <w:rPr>
+                          <w:b/>
+                          <w:bCs/>
+                          <w:lang w:val="es-ES"/>
+                        </w:rPr>
+                      </w:pPr>
+                      <w:r>
+                        <w:rPr>
+                          <w:b/>
+                          <w:bCs/>
+                          <w:lang w:val="es-ES"/>
+                        </w:rPr>
+                        <w:t>3</w:t>
+                      </w:r>
+                      <w:r>
+                        <w:rPr>
+                          <w:b/>
+                          <w:bCs/>
+                          <w:lang w:val="es-ES"/>
+                        </w:rPr>
+                        <w:t>.</w:t>
+                      </w:r>
+                      <w:r>
+                        <w:rPr>
+                          <w:b/>
+                          <w:bCs/>
+                          <w:lang w:val="es-ES"/>
+                        </w:rPr>
+                        <w:t xml:space="preserve">git Branch -M </w:t>
+                      </w:r>
+                      <w:proofErr w:type="spellStart"/>
+                      <w:r>
+                        <w:rPr>
+                          <w:b/>
+                          <w:bCs/>
+                          <w:lang w:val="es-ES"/>
+                        </w:rPr>
+                        <w:t>main</w:t>
+                      </w:r>
+                      <w:proofErr w:type="spellEnd"/>
+                    </w:p>
+                    <w:p>
+                      <w:pPr>
+                        <w:rPr>
+                          <w:lang w:val="es-ES"/>
+                        </w:rPr>
+                      </w:pPr>
+                      <w:r>
+                        <w:rPr>
+                          <w:lang w:val="es-ES"/>
+                        </w:rPr>
+                        <w:t xml:space="preserve">A continuación </w:t>
+                      </w:r>
+                    </w:p>
+                    <w:p>
+                      <w:pPr>
+                        <w:rPr>
+                          <w:b/>
+                          <w:bCs/>
+                          <w:lang w:val="es-ES"/>
+                        </w:rPr>
+                      </w:pPr>
+                      <w:r>
+                        <w:rPr>
+                          <w:b/>
+                          <w:bCs/>
+                          <w:lang w:val="es-ES"/>
+                        </w:rPr>
+                        <w:t>4</w:t>
+                      </w:r>
+                      <w:r>
+                        <w:rPr>
+                          <w:b/>
+                          <w:bCs/>
+                          <w:lang w:val="es-ES"/>
+                        </w:rPr>
+                        <w:t>.</w:t>
+                      </w:r>
+                      <w:r>
+                        <w:rPr>
+                          <w:b/>
+                          <w:bCs/>
+                          <w:lang w:val="es-ES"/>
+                        </w:rPr>
+                        <w:t xml:space="preserve">git </w:t>
+                      </w:r>
+                      <w:proofErr w:type="spellStart"/>
+                      <w:r>
+                        <w:rPr>
+                          <w:b/>
+                          <w:bCs/>
+                          <w:lang w:val="es-ES"/>
+                        </w:rPr>
+                        <w:t>push</w:t>
+                      </w:r>
+                      <w:proofErr w:type="spellEnd"/>
+                      <w:r>
+                        <w:rPr>
+                          <w:b/>
+                          <w:bCs/>
+                          <w:lang w:val="es-ES"/>
+                        </w:rPr>
+                        <w:t xml:space="preserve"> -u </w:t>
+                      </w:r>
+                      <w:proofErr w:type="spellStart"/>
+                      <w:r>
+                        <w:rPr>
+                          <w:b/>
+                          <w:bCs/>
+                          <w:lang w:val="es-ES"/>
+                        </w:rPr>
+                        <w:t>origin</w:t>
+                      </w:r>
+                      <w:proofErr w:type="spellEnd"/>
+                      <w:r>
+                        <w:rPr>
+                          <w:b/>
+                          <w:bCs/>
+                          <w:lang w:val="es-ES"/>
+                        </w:rPr>
+                        <w:t xml:space="preserve"> </w:t>
+                      </w:r>
+                      <w:proofErr w:type="spellStart"/>
+                      <w:r>
+                        <w:rPr>
+                          <w:b/>
+                          <w:bCs/>
+                          <w:lang w:val="es-ES"/>
+                        </w:rPr>
+                        <w:t>main</w:t>
+                      </w:r>
+                      <w:proofErr w:type="spellEnd"/>
+                    </w:p>
+                  </w:txbxContent>
+                </v:textbox>
+              </v:rect>
+            </w:pict>
+          </mc:Fallback>
+        </mc:AlternateContent>
+      </w:r>
+      <w:r>
+        <w:rPr>
+          <w:noProof/>
+        </w:rPr>
+        <w:drawing>
+          <wp:anchor distT="0" distB="0" distL="114300" distR="114300" simplePos="0" relativeHeight="251664384" behindDoc="0" locked="0" layoutInCell="1" allowOverlap="1" wp14:anchorId="0FB94A98" wp14:editId="1FEA4231">
+            <wp:simplePos x="0" y="0"/>
+            <wp:positionH relativeFrom="column">
+              <wp:posOffset>-870585</wp:posOffset>
+            </wp:positionH>
+            <wp:positionV relativeFrom="paragraph">
+              <wp:posOffset>114300</wp:posOffset>
+            </wp:positionV>
+            <wp:extent cx="5400040" cy="4939030"/>
+            <wp:effectExtent l="0" t="0" r="0" b="0"/>
+            <wp:wrapSquare wrapText="bothSides"/>
+            <wp:docPr id="6" name="Imagen 6"/>
+            <wp:cNvGraphicFramePr>
+              <a:graphicFrameLocks xmlns:a="http://schemas.openxmlformats.org/drawingml/2006/main" noChangeAspect="1"/>
+            </wp:cNvGraphicFramePr>
+            <a:graphic xmlns:a="http://schemas.openxmlformats.org/drawingml/2006/main">
+              <a:graphicData uri="http://schemas.openxmlformats.org/drawingml/2006/picture">
+                <pic:pic xmlns:pic="http://schemas.openxmlformats.org/drawingml/2006/picture">
+                  <pic:nvPicPr>
+                    <pic:cNvPr id="1" name=""/>
+                    <pic:cNvPicPr/>
+                  </pic:nvPicPr>
+                  <pic:blipFill>
+                    <a:blip r:embed="rId7">
+                      <a:extLst>
+                        <a:ext uri="{28A0092B-C50C-407E-A947-70E740481C1C}">
+                          <a14:useLocalDpi xmlns:a14="http://schemas.microsoft.com/office/drawing/2010/main" val="0"/>
+                        </a:ext>
+                      </a:extLst>
+                    </a:blip>
+                    <a:stretch>
+                      <a:fillRect/>
+                    </a:stretch>
+                  </pic:blipFill>
+                  <pic:spPr>
+                    <a:xfrm>
+                      <a:off x="0" y="0"/>
+                      <a:ext cx="5400040" cy="4939030"/>
+                    </a:xfrm>
+                    <a:prstGeom prst="rect">
+                      <a:avLst/>
+                    </a:prstGeom>
+                  </pic:spPr>
+                </pic:pic>
+              </a:graphicData>
+            </a:graphic>
+            <wp14:sizeRelH relativeFrom="page">
+              <wp14:pctWidth>0</wp14:pctWidth>
+            </wp14:sizeRelH>
+            <wp14:sizeRelV relativeFrom="page">
+              <wp14:pctHeight>0</wp14:pctHeight>
+            </wp14:sizeRelV>
+          </wp:anchor>
+        </w:drawing>
       </w:r>
     </w:p>
     <w:sectPr>

</xml_diff>